<commit_message>
cluster and club code changes
</commit_message>
<xml_diff>
--- a/Task - Clean Clubs for Student Journey/Task - Clean Clubs for Student Journey/process/club cleaning process.docx
+++ b/Task - Clean Clubs for Student Journey/Task - Clean Clubs for Student Journey/process/club cleaning process.docx
@@ -4,8 +4,60 @@
   <w:body>
     <w:p>
       <w:pPr>
+        <w:rPr>
+          <w:b/>
+          <w:bCs/>
+          <w:u w:val="single"/>
+        </w:rPr>
+      </w:pPr>
+      <w:r>
+        <w:rPr>
+          <w:b/>
+          <w:bCs/>
+          <w:u w:val="single"/>
+        </w:rPr>
+        <w:t xml:space="preserve">22 </w:t>
+      </w:r>
+      <w:proofErr w:type="spellStart"/>
+      <w:r>
+        <w:rPr>
+          <w:b/>
+          <w:bCs/>
+          <w:u w:val="single"/>
+        </w:rPr>
+        <w:t>july</w:t>
+      </w:r>
+      <w:proofErr w:type="spellEnd"/>
+    </w:p>
+    <w:p>
+      <w:r>
+        <w:t>Changed one club name as per hive.</w:t>
+      </w:r>
+    </w:p>
+    <w:p>
+      <w:r>
+        <w:t xml:space="preserve">Updated every file. </w:t>
+      </w:r>
+    </w:p>
+    <w:p>
+      <w:r>
+        <w:t>15 July 2025</w:t>
+      </w:r>
+    </w:p>
+    <w:p>
+      <w:r>
+        <w:t xml:space="preserve">Re-ran with updated club data. </w:t>
+      </w:r>
+    </w:p>
+    <w:p>
+      <w:pPr>
         <w:pStyle w:val="Heading1"/>
       </w:pPr>
+    </w:p>
+    <w:p>
+      <w:pPr>
+        <w:pStyle w:val="Heading1"/>
+      </w:pPr>
       <w:r>
         <w:t>Comparing club positions</w:t>
       </w:r>
@@ -104,15 +156,97 @@
     </w:p>
     <w:p>
       <w:r>
-        <w:t xml:space="preserve">Final dataset: club_map.xlsx, </w:t>
-      </w:r>
+        <w:rPr>
+          <w:highlight w:val="green"/>
+        </w:rPr>
+        <w:t>Final dataset:</w:t>
+      </w:r>
+      <w:r>
+        <w:t xml:space="preserve"> club_map.xlsx, </w:t>
+      </w:r>
+      <w:proofErr w:type="spellStart"/>
       <w:r>
         <w:t>club_membership_exclusive</w:t>
       </w:r>
+      <w:proofErr w:type="spellEnd"/>
+      <w:r>
+        <w:t xml:space="preserve"> 22 </w:t>
+      </w:r>
+      <w:proofErr w:type="spellStart"/>
+      <w:r>
+        <w:t>july</w:t>
+      </w:r>
+      <w:proofErr w:type="spellEnd"/>
+      <w:r>
+        <w:t xml:space="preserve"> updated club</w:t>
+      </w:r>
       <w:r>
         <w:t>.xlsx</w:t>
       </w:r>
     </w:p>
+    <w:p>
+      <w:pPr>
+        <w:rPr>
+          <w:b/>
+          <w:bCs/>
+          <w:u w:val="single"/>
+        </w:rPr>
+      </w:pPr>
+      <w:r>
+        <w:rPr>
+          <w:b/>
+          <w:bCs/>
+          <w:u w:val="single"/>
+        </w:rPr>
+        <w:t xml:space="preserve">22 </w:t>
+      </w:r>
+      <w:proofErr w:type="spellStart"/>
+      <w:r>
+        <w:rPr>
+          <w:b/>
+          <w:bCs/>
+          <w:u w:val="single"/>
+        </w:rPr>
+        <w:t>july</w:t>
+      </w:r>
+      <w:proofErr w:type="spellEnd"/>
+    </w:p>
+    <w:p>
+      <w:proofErr w:type="spellStart"/>
+      <w:r>
+        <w:t>only_in_athena</w:t>
+      </w:r>
+      <w:proofErr w:type="spellEnd"/>
+      <w:r>
+        <w:t xml:space="preserve"> = 130048</w:t>
+      </w:r>
+    </w:p>
+    <w:p>
+      <w:r>
+        <w:t xml:space="preserve">    </w:t>
+      </w:r>
+      <w:proofErr w:type="spellStart"/>
+      <w:r>
+        <w:t>only_in_campusgroups</w:t>
+      </w:r>
+      <w:proofErr w:type="spellEnd"/>
+      <w:r>
+        <w:t>= 78549</w:t>
+      </w:r>
+    </w:p>
+    <w:p>
+      <w:r>
+        <w:t xml:space="preserve">    </w:t>
+      </w:r>
+      <w:proofErr w:type="spellStart"/>
+      <w:r>
+        <w:t>in_both</w:t>
+      </w:r>
+      <w:proofErr w:type="spellEnd"/>
+      <w:r>
+        <w:t xml:space="preserve"> = 5207</w:t>
+      </w:r>
+    </w:p>
     <w:p/>
     <w:p>
       <w:r>
@@ -174,6 +308,7 @@
     <w:p>
       <w:proofErr w:type="spellStart"/>
       <w:r>
+        <w:lastRenderedPageBreak/>
         <w:t>only_in_campusgroups</w:t>
       </w:r>
       <w:proofErr w:type="spellEnd"/>
@@ -848,6 +983,7 @@
         <w:rPr>
           <w:highlight w:val="lightGray"/>
         </w:rPr>
+        <w:lastRenderedPageBreak/>
         <w:t>}).</w:t>
       </w:r>
       <w:proofErr w:type="spellStart"/>
@@ -1179,6 +1315,7 @@
         <w:rPr>
           <w:highlight w:val="darkGray"/>
         </w:rPr>
+        <w:lastRenderedPageBreak/>
         <w:t xml:space="preserve">    # Combine all three into one Series</w:t>
       </w:r>
     </w:p>
@@ -1355,473 +1492,526 @@
         <w:rPr>
           <w:highlight w:val="darkGray"/>
         </w:rPr>
+        <w:t>campusgroup_grouped</w:t>
+      </w:r>
+      <w:proofErr w:type="spellEnd"/>
+      <w:r>
+        <w:rPr>
+          <w:highlight w:val="darkGray"/>
+        </w:rPr>
+        <w:t xml:space="preserve"> = </w:t>
+      </w:r>
+      <w:proofErr w:type="spellStart"/>
+      <w:r>
+        <w:rPr>
+          <w:highlight w:val="darkGray"/>
+        </w:rPr>
+        <w:t>campusgroups_filtd.groupby</w:t>
+      </w:r>
+      <w:proofErr w:type="spellEnd"/>
+      <w:r>
+        <w:rPr>
+          <w:highlight w:val="darkGray"/>
+        </w:rPr>
+        <w:t>(['UNI', '</w:t>
+      </w:r>
+      <w:proofErr w:type="spellStart"/>
+      <w:r>
+        <w:rPr>
+          <w:highlight w:val="darkGray"/>
+        </w:rPr>
+        <w:t>common_mapped_name</w:t>
+      </w:r>
+      <w:proofErr w:type="spellEnd"/>
+      <w:r>
+        <w:rPr>
+          <w:highlight w:val="darkGray"/>
+        </w:rPr>
+        <w:t>']).</w:t>
+      </w:r>
+      <w:proofErr w:type="spellStart"/>
+      <w:r>
+        <w:rPr>
+          <w:highlight w:val="darkGray"/>
+        </w:rPr>
+        <w:t>agg</w:t>
+      </w:r>
+      <w:proofErr w:type="spellEnd"/>
+      <w:r>
+        <w:rPr>
+          <w:highlight w:val="darkGray"/>
+        </w:rPr>
+        <w:t>({</w:t>
+      </w:r>
+    </w:p>
+    <w:p>
+      <w:pPr>
+        <w:rPr>
+          <w:highlight w:val="darkGray"/>
+        </w:rPr>
+      </w:pPr>
+      <w:r>
+        <w:rPr>
+          <w:highlight w:val="darkGray"/>
+        </w:rPr>
+        <w:t xml:space="preserve">    '</w:t>
+      </w:r>
+      <w:proofErr w:type="spellStart"/>
+      <w:r>
+        <w:rPr>
+          <w:highlight w:val="darkGray"/>
+        </w:rPr>
+        <w:t>officer_flag</w:t>
+      </w:r>
+      <w:proofErr w:type="spellEnd"/>
+      <w:r>
+        <w:rPr>
+          <w:highlight w:val="darkGray"/>
+        </w:rPr>
+        <w:t>': 'max',</w:t>
+      </w:r>
+    </w:p>
+    <w:p>
+      <w:pPr>
+        <w:rPr>
+          <w:highlight w:val="darkGray"/>
+        </w:rPr>
+      </w:pPr>
+      <w:r>
+        <w:rPr>
+          <w:highlight w:val="darkGray"/>
+        </w:rPr>
+        <w:t xml:space="preserve">    '</w:t>
+      </w:r>
+      <w:proofErr w:type="spellStart"/>
+      <w:r>
+        <w:rPr>
+          <w:highlight w:val="darkGray"/>
+        </w:rPr>
+        <w:t>officerPosition</w:t>
+      </w:r>
+      <w:proofErr w:type="spellEnd"/>
+      <w:r>
+        <w:rPr>
+          <w:highlight w:val="darkGray"/>
+        </w:rPr>
+        <w:t>': lambda x: list(x),</w:t>
+      </w:r>
+    </w:p>
+    <w:p>
+      <w:pPr>
+        <w:rPr>
+          <w:highlight w:val="darkGray"/>
+        </w:rPr>
+      </w:pPr>
+      <w:r>
+        <w:rPr>
+          <w:highlight w:val="darkGray"/>
+        </w:rPr>
+        <w:t xml:space="preserve">    '</w:t>
+      </w:r>
+      <w:proofErr w:type="spellStart"/>
+      <w:r>
+        <w:rPr>
+          <w:highlight w:val="darkGray"/>
+        </w:rPr>
+        <w:t>officerCustomPosition</w:t>
+      </w:r>
+      <w:proofErr w:type="spellEnd"/>
+      <w:r>
+        <w:rPr>
+          <w:highlight w:val="darkGray"/>
+        </w:rPr>
+        <w:t>': lambda x: list(x),</w:t>
+      </w:r>
+    </w:p>
+    <w:p>
+      <w:pPr>
+        <w:rPr>
+          <w:highlight w:val="darkGray"/>
+        </w:rPr>
+      </w:pPr>
+      <w:r>
+        <w:rPr>
+          <w:highlight w:val="darkGray"/>
+        </w:rPr>
+        <w:t xml:space="preserve">    '</w:t>
+      </w:r>
+      <w:proofErr w:type="spellStart"/>
+      <w:r>
+        <w:rPr>
+          <w:highlight w:val="darkGray"/>
+        </w:rPr>
+        <w:t>officerRole</w:t>
+      </w:r>
+      <w:proofErr w:type="spellEnd"/>
+      <w:r>
+        <w:rPr>
+          <w:highlight w:val="darkGray"/>
+        </w:rPr>
+        <w:t>': lambda x: list(x)</w:t>
+      </w:r>
+    </w:p>
+    <w:p>
+      <w:pPr>
+        <w:rPr>
+          <w:highlight w:val="darkGray"/>
+        </w:rPr>
+      </w:pPr>
+      <w:r>
+        <w:rPr>
+          <w:highlight w:val="darkGray"/>
+        </w:rPr>
+        <w:t>}).</w:t>
+      </w:r>
+      <w:proofErr w:type="spellStart"/>
+      <w:r>
+        <w:rPr>
+          <w:highlight w:val="darkGray"/>
+        </w:rPr>
+        <w:t>reset_index</w:t>
+      </w:r>
+      <w:proofErr w:type="spellEnd"/>
+      <w:r>
+        <w:rPr>
+          <w:highlight w:val="darkGray"/>
+        </w:rPr>
+        <w:t>()</w:t>
+      </w:r>
+    </w:p>
+    <w:p>
+      <w:pPr>
+        <w:rPr>
+          <w:highlight w:val="darkGray"/>
+        </w:rPr>
+      </w:pPr>
+      <w:r>
+        <w:rPr>
+          <w:highlight w:val="darkGray"/>
+        </w:rPr>
+        <w:t># Apply the aggregation logic row-wise</w:t>
+      </w:r>
+    </w:p>
+    <w:p>
+      <w:pPr>
+        <w:rPr>
+          <w:highlight w:val="darkGray"/>
+        </w:rPr>
+      </w:pPr>
+      <w:proofErr w:type="spellStart"/>
+      <w:r>
+        <w:rPr>
+          <w:highlight w:val="darkGray"/>
+        </w:rPr>
+        <w:t>campusgroup_grouped</w:t>
+      </w:r>
+      <w:proofErr w:type="spellEnd"/>
+      <w:r>
+        <w:rPr>
+          <w:highlight w:val="darkGray"/>
+        </w:rPr>
+        <w:t>['</w:t>
+      </w:r>
+      <w:proofErr w:type="spellStart"/>
+      <w:r>
+        <w:rPr>
+          <w:highlight w:val="darkGray"/>
+        </w:rPr>
+        <w:t>aggregated_officer_position</w:t>
+      </w:r>
+      <w:proofErr w:type="spellEnd"/>
+      <w:r>
+        <w:rPr>
+          <w:highlight w:val="darkGray"/>
+        </w:rPr>
+        <w:t xml:space="preserve">'] = </w:t>
+      </w:r>
+      <w:proofErr w:type="spellStart"/>
+      <w:r>
+        <w:rPr>
+          <w:highlight w:val="darkGray"/>
+        </w:rPr>
+        <w:t>campusgroup_grouped.apply</w:t>
+      </w:r>
+      <w:proofErr w:type="spellEnd"/>
+      <w:r>
+        <w:rPr>
+          <w:highlight w:val="darkGray"/>
+        </w:rPr>
+        <w:t>(</w:t>
+      </w:r>
+    </w:p>
+    <w:p>
+      <w:pPr>
+        <w:rPr>
+          <w:highlight w:val="darkGray"/>
+        </w:rPr>
+      </w:pPr>
+      <w:r>
+        <w:rPr>
+          <w:highlight w:val="darkGray"/>
+        </w:rPr>
+        <w:t xml:space="preserve">    lambda row: </w:t>
+      </w:r>
+      <w:proofErr w:type="spellStart"/>
+      <w:r>
+        <w:rPr>
+          <w:highlight w:val="darkGray"/>
+        </w:rPr>
+        <w:t>aggregate_position</w:t>
+      </w:r>
+      <w:proofErr w:type="spellEnd"/>
+      <w:r>
+        <w:rPr>
+          <w:highlight w:val="darkGray"/>
+        </w:rPr>
+        <w:t>(</w:t>
+      </w:r>
+    </w:p>
+    <w:p>
+      <w:pPr>
+        <w:rPr>
+          <w:highlight w:val="darkGray"/>
+        </w:rPr>
+      </w:pPr>
+      <w:r>
+        <w:rPr>
+          <w:highlight w:val="darkGray"/>
+        </w:rPr>
+        <w:t xml:space="preserve">        </w:t>
+      </w:r>
+      <w:proofErr w:type="spellStart"/>
+      <w:r>
+        <w:rPr>
+          <w:highlight w:val="darkGray"/>
+        </w:rPr>
+        <w:t>pd.Series</w:t>
+      </w:r>
+      <w:proofErr w:type="spellEnd"/>
+      <w:r>
+        <w:rPr>
+          <w:highlight w:val="darkGray"/>
+        </w:rPr>
+        <w:t>(row['</w:t>
+      </w:r>
+      <w:proofErr w:type="spellStart"/>
+      <w:r>
+        <w:rPr>
+          <w:highlight w:val="darkGray"/>
+        </w:rPr>
+        <w:t>officerPosition</w:t>
+      </w:r>
+      <w:proofErr w:type="spellEnd"/>
+      <w:r>
+        <w:rPr>
+          <w:highlight w:val="darkGray"/>
+        </w:rPr>
+        <w:t>']),</w:t>
+      </w:r>
+    </w:p>
+    <w:p>
+      <w:pPr>
+        <w:rPr>
+          <w:highlight w:val="darkGray"/>
+        </w:rPr>
+      </w:pPr>
+      <w:r>
+        <w:rPr>
+          <w:highlight w:val="darkGray"/>
+        </w:rPr>
+        <w:t xml:space="preserve">        </w:t>
+      </w:r>
+      <w:proofErr w:type="spellStart"/>
+      <w:r>
+        <w:rPr>
+          <w:highlight w:val="darkGray"/>
+        </w:rPr>
+        <w:t>pd.Series</w:t>
+      </w:r>
+      <w:proofErr w:type="spellEnd"/>
+      <w:r>
+        <w:rPr>
+          <w:highlight w:val="darkGray"/>
+        </w:rPr>
+        <w:t>(row['</w:t>
+      </w:r>
+      <w:proofErr w:type="spellStart"/>
+      <w:r>
+        <w:rPr>
+          <w:highlight w:val="darkGray"/>
+        </w:rPr>
+        <w:t>officerCustomPosition</w:t>
+      </w:r>
+      <w:proofErr w:type="spellEnd"/>
+      <w:r>
+        <w:rPr>
+          <w:highlight w:val="darkGray"/>
+        </w:rPr>
+        <w:t>']),</w:t>
+      </w:r>
+    </w:p>
+    <w:p>
+      <w:pPr>
+        <w:rPr>
+          <w:highlight w:val="darkGray"/>
+        </w:rPr>
+      </w:pPr>
+      <w:r>
+        <w:rPr>
+          <w:highlight w:val="darkGray"/>
+        </w:rPr>
+        <w:t xml:space="preserve">        </w:t>
+      </w:r>
+      <w:proofErr w:type="spellStart"/>
+      <w:r>
+        <w:rPr>
+          <w:highlight w:val="darkGray"/>
+        </w:rPr>
+        <w:t>pd.Series</w:t>
+      </w:r>
+      <w:proofErr w:type="spellEnd"/>
+      <w:r>
+        <w:rPr>
+          <w:highlight w:val="darkGray"/>
+        </w:rPr>
+        <w:t>(row['</w:t>
+      </w:r>
+      <w:proofErr w:type="spellStart"/>
+      <w:r>
+        <w:rPr>
+          <w:highlight w:val="darkGray"/>
+        </w:rPr>
+        <w:t>officerRole</w:t>
+      </w:r>
+      <w:proofErr w:type="spellEnd"/>
+      <w:r>
+        <w:rPr>
+          <w:highlight w:val="darkGray"/>
+        </w:rPr>
+        <w:t>'])</w:t>
+      </w:r>
+    </w:p>
+    <w:p>
+      <w:pPr>
+        <w:rPr>
+          <w:highlight w:val="darkGray"/>
+        </w:rPr>
+      </w:pPr>
+      <w:r>
+        <w:rPr>
+          <w:highlight w:val="darkGray"/>
+        </w:rPr>
+        <w:t xml:space="preserve">    ) if row['</w:t>
+      </w:r>
+      <w:proofErr w:type="spellStart"/>
+      <w:r>
+        <w:rPr>
+          <w:highlight w:val="darkGray"/>
+        </w:rPr>
+        <w:t>officer_flag</w:t>
+      </w:r>
+      <w:proofErr w:type="spellEnd"/>
+      <w:r>
+        <w:rPr>
+          <w:highlight w:val="darkGray"/>
+        </w:rPr>
+        <w:t>'] == 1 else '',</w:t>
+      </w:r>
+    </w:p>
+    <w:p>
+      <w:pPr>
+        <w:rPr>
+          <w:highlight w:val="darkGray"/>
+        </w:rPr>
+      </w:pPr>
+      <w:r>
+        <w:rPr>
+          <w:highlight w:val="darkGray"/>
+        </w:rPr>
+        <w:t xml:space="preserve">    axis=1</w:t>
+      </w:r>
+    </w:p>
+    <w:p>
+      <w:r>
+        <w:rPr>
+          <w:highlight w:val="darkGray"/>
+        </w:rPr>
+        <w:t>)</w:t>
+      </w:r>
+    </w:p>
+    <w:p>
+      <w:r>
+        <w:rPr>
+          <w:highlight w:val="green"/>
+        </w:rPr>
+        <w:t>Final dataset:</w:t>
+      </w:r>
+      <w:r>
+        <w:t xml:space="preserve"> </w:t>
+      </w:r>
+      <w:proofErr w:type="spellStart"/>
+      <w:r>
+        <w:t>club_officer_exclusive</w:t>
+      </w:r>
+      <w:proofErr w:type="spellEnd"/>
+      <w:r>
+        <w:t xml:space="preserve"> updated 22 july</w:t>
+      </w:r>
+      <w:r>
+        <w:t>.xlsx</w:t>
+      </w:r>
+    </w:p>
+    <w:p>
+      <w:r>
         <w:lastRenderedPageBreak/>
-        <w:t>campusgroup_grouped</w:t>
-      </w:r>
-      <w:proofErr w:type="spellEnd"/>
-      <w:r>
-        <w:rPr>
-          <w:highlight w:val="darkGray"/>
-        </w:rPr>
-        <w:t xml:space="preserve"> = </w:t>
-      </w:r>
-      <w:proofErr w:type="spellStart"/>
-      <w:r>
-        <w:rPr>
-          <w:highlight w:val="darkGray"/>
-        </w:rPr>
-        <w:t>campusgroups_filtd.groupby</w:t>
-      </w:r>
-      <w:proofErr w:type="spellEnd"/>
-      <w:r>
-        <w:rPr>
-          <w:highlight w:val="darkGray"/>
-        </w:rPr>
-        <w:t>(['UNI', '</w:t>
-      </w:r>
-      <w:proofErr w:type="spellStart"/>
-      <w:r>
-        <w:rPr>
-          <w:highlight w:val="darkGray"/>
-        </w:rPr>
-        <w:t>common_mapped_name</w:t>
-      </w:r>
-      <w:proofErr w:type="spellEnd"/>
-      <w:r>
-        <w:rPr>
-          <w:highlight w:val="darkGray"/>
-        </w:rPr>
-        <w:t>']).</w:t>
-      </w:r>
-      <w:proofErr w:type="spellStart"/>
-      <w:r>
-        <w:rPr>
-          <w:highlight w:val="darkGray"/>
-        </w:rPr>
-        <w:t>agg</w:t>
-      </w:r>
-      <w:proofErr w:type="spellEnd"/>
-      <w:r>
-        <w:rPr>
-          <w:highlight w:val="darkGray"/>
-        </w:rPr>
-        <w:t>({</w:t>
-      </w:r>
-    </w:p>
-    <w:p>
-      <w:pPr>
-        <w:rPr>
-          <w:highlight w:val="darkGray"/>
-        </w:rPr>
-      </w:pPr>
-      <w:r>
-        <w:rPr>
-          <w:highlight w:val="darkGray"/>
-        </w:rPr>
-        <w:t xml:space="preserve">    '</w:t>
-      </w:r>
-      <w:proofErr w:type="spellStart"/>
-      <w:r>
-        <w:rPr>
-          <w:highlight w:val="darkGray"/>
-        </w:rPr>
-        <w:t>officer_flag</w:t>
-      </w:r>
-      <w:proofErr w:type="spellEnd"/>
-      <w:r>
-        <w:rPr>
-          <w:highlight w:val="darkGray"/>
-        </w:rPr>
-        <w:t>': 'max',</w:t>
-      </w:r>
-    </w:p>
-    <w:p>
-      <w:pPr>
-        <w:rPr>
-          <w:highlight w:val="darkGray"/>
-        </w:rPr>
-      </w:pPr>
-      <w:r>
-        <w:rPr>
-          <w:highlight w:val="darkGray"/>
-        </w:rPr>
-        <w:t xml:space="preserve">    '</w:t>
-      </w:r>
-      <w:proofErr w:type="spellStart"/>
-      <w:r>
-        <w:rPr>
-          <w:highlight w:val="darkGray"/>
-        </w:rPr>
-        <w:t>officerPosition</w:t>
-      </w:r>
-      <w:proofErr w:type="spellEnd"/>
-      <w:r>
-        <w:rPr>
-          <w:highlight w:val="darkGray"/>
-        </w:rPr>
-        <w:t>': lambda x: list(x),</w:t>
-      </w:r>
-    </w:p>
-    <w:p>
-      <w:pPr>
-        <w:rPr>
-          <w:highlight w:val="darkGray"/>
-        </w:rPr>
-      </w:pPr>
-      <w:r>
-        <w:rPr>
-          <w:highlight w:val="darkGray"/>
-        </w:rPr>
-        <w:t xml:space="preserve">    '</w:t>
-      </w:r>
-      <w:proofErr w:type="spellStart"/>
-      <w:r>
-        <w:rPr>
-          <w:highlight w:val="darkGray"/>
-        </w:rPr>
-        <w:t>officerCustomPosition</w:t>
-      </w:r>
-      <w:proofErr w:type="spellEnd"/>
-      <w:r>
-        <w:rPr>
-          <w:highlight w:val="darkGray"/>
-        </w:rPr>
-        <w:t>': lambda x: list(x),</w:t>
-      </w:r>
-    </w:p>
-    <w:p>
-      <w:pPr>
-        <w:rPr>
-          <w:highlight w:val="darkGray"/>
-        </w:rPr>
-      </w:pPr>
-      <w:r>
-        <w:rPr>
-          <w:highlight w:val="darkGray"/>
-        </w:rPr>
-        <w:t xml:space="preserve">    '</w:t>
-      </w:r>
-      <w:proofErr w:type="spellStart"/>
-      <w:r>
-        <w:rPr>
-          <w:highlight w:val="darkGray"/>
-        </w:rPr>
-        <w:t>officerRole</w:t>
-      </w:r>
-      <w:proofErr w:type="spellEnd"/>
-      <w:r>
-        <w:rPr>
-          <w:highlight w:val="darkGray"/>
-        </w:rPr>
-        <w:t>': lambda x: list(x)</w:t>
-      </w:r>
-    </w:p>
-    <w:p>
-      <w:pPr>
-        <w:rPr>
-          <w:highlight w:val="darkGray"/>
-        </w:rPr>
-      </w:pPr>
-      <w:r>
-        <w:rPr>
-          <w:highlight w:val="darkGray"/>
-        </w:rPr>
-        <w:t>}).</w:t>
-      </w:r>
-      <w:proofErr w:type="spellStart"/>
-      <w:r>
-        <w:rPr>
-          <w:highlight w:val="darkGray"/>
-        </w:rPr>
-        <w:t>reset_index</w:t>
-      </w:r>
-      <w:proofErr w:type="spellEnd"/>
-      <w:r>
-        <w:rPr>
-          <w:highlight w:val="darkGray"/>
-        </w:rPr>
-        <w:t>()</w:t>
-      </w:r>
-    </w:p>
-    <w:p>
-      <w:pPr>
-        <w:rPr>
-          <w:highlight w:val="darkGray"/>
-        </w:rPr>
-      </w:pPr>
-    </w:p>
-    <w:p>
-      <w:pPr>
-        <w:rPr>
-          <w:highlight w:val="darkGray"/>
-        </w:rPr>
-      </w:pPr>
-      <w:r>
-        <w:rPr>
-          <w:highlight w:val="darkGray"/>
-        </w:rPr>
-        <w:t># Apply the aggregation logic row-wise</w:t>
-      </w:r>
-    </w:p>
-    <w:p>
-      <w:pPr>
-        <w:rPr>
-          <w:highlight w:val="darkGray"/>
-        </w:rPr>
-      </w:pPr>
-      <w:proofErr w:type="spellStart"/>
-      <w:r>
-        <w:rPr>
-          <w:highlight w:val="darkGray"/>
-        </w:rPr>
-        <w:t>campusgroup_grouped</w:t>
-      </w:r>
-      <w:proofErr w:type="spellEnd"/>
-      <w:r>
-        <w:rPr>
-          <w:highlight w:val="darkGray"/>
-        </w:rPr>
-        <w:t>['</w:t>
-      </w:r>
-      <w:proofErr w:type="spellStart"/>
-      <w:r>
-        <w:rPr>
-          <w:highlight w:val="darkGray"/>
-        </w:rPr>
-        <w:t>aggregated_officer_position</w:t>
-      </w:r>
-      <w:proofErr w:type="spellEnd"/>
-      <w:r>
-        <w:rPr>
-          <w:highlight w:val="darkGray"/>
-        </w:rPr>
-        <w:t xml:space="preserve">'] = </w:t>
-      </w:r>
-      <w:proofErr w:type="spellStart"/>
-      <w:r>
-        <w:rPr>
-          <w:highlight w:val="darkGray"/>
-        </w:rPr>
-        <w:t>campusgroup_grouped.apply</w:t>
-      </w:r>
-      <w:proofErr w:type="spellEnd"/>
-      <w:r>
-        <w:rPr>
-          <w:highlight w:val="darkGray"/>
-        </w:rPr>
-        <w:t>(</w:t>
-      </w:r>
-    </w:p>
-    <w:p>
-      <w:pPr>
-        <w:rPr>
-          <w:highlight w:val="darkGray"/>
-        </w:rPr>
-      </w:pPr>
-      <w:r>
-        <w:rPr>
-          <w:highlight w:val="darkGray"/>
-        </w:rPr>
-        <w:t xml:space="preserve">    lambda row: </w:t>
-      </w:r>
-      <w:proofErr w:type="spellStart"/>
-      <w:r>
-        <w:rPr>
-          <w:highlight w:val="darkGray"/>
-        </w:rPr>
-        <w:t>aggregate_position</w:t>
-      </w:r>
-      <w:proofErr w:type="spellEnd"/>
-      <w:r>
-        <w:rPr>
-          <w:highlight w:val="darkGray"/>
-        </w:rPr>
-        <w:t>(</w:t>
-      </w:r>
-    </w:p>
-    <w:p>
-      <w:pPr>
-        <w:rPr>
-          <w:highlight w:val="darkGray"/>
-        </w:rPr>
-      </w:pPr>
-      <w:r>
-        <w:rPr>
-          <w:highlight w:val="darkGray"/>
-        </w:rPr>
-        <w:t xml:space="preserve">        </w:t>
-      </w:r>
-      <w:proofErr w:type="spellStart"/>
-      <w:r>
-        <w:rPr>
-          <w:highlight w:val="darkGray"/>
-        </w:rPr>
-        <w:t>pd.Series</w:t>
-      </w:r>
-      <w:proofErr w:type="spellEnd"/>
-      <w:r>
-        <w:rPr>
-          <w:highlight w:val="darkGray"/>
-        </w:rPr>
-        <w:t>(row['</w:t>
-      </w:r>
-      <w:proofErr w:type="spellStart"/>
-      <w:r>
-        <w:rPr>
-          <w:highlight w:val="darkGray"/>
-        </w:rPr>
-        <w:t>officerPosition</w:t>
-      </w:r>
-      <w:proofErr w:type="spellEnd"/>
-      <w:r>
-        <w:rPr>
-          <w:highlight w:val="darkGray"/>
-        </w:rPr>
-        <w:t>']),</w:t>
-      </w:r>
-    </w:p>
-    <w:p>
-      <w:pPr>
-        <w:rPr>
-          <w:highlight w:val="darkGray"/>
-        </w:rPr>
-      </w:pPr>
-      <w:r>
-        <w:rPr>
-          <w:highlight w:val="darkGray"/>
-        </w:rPr>
-        <w:t xml:space="preserve">        </w:t>
-      </w:r>
-      <w:proofErr w:type="spellStart"/>
-      <w:r>
-        <w:rPr>
-          <w:highlight w:val="darkGray"/>
-        </w:rPr>
-        <w:t>pd.Series</w:t>
-      </w:r>
-      <w:proofErr w:type="spellEnd"/>
-      <w:r>
-        <w:rPr>
-          <w:highlight w:val="darkGray"/>
-        </w:rPr>
-        <w:t>(row['</w:t>
-      </w:r>
-      <w:proofErr w:type="spellStart"/>
-      <w:r>
-        <w:rPr>
-          <w:highlight w:val="darkGray"/>
-        </w:rPr>
-        <w:t>officerCustomPosition</w:t>
-      </w:r>
-      <w:proofErr w:type="spellEnd"/>
-      <w:r>
-        <w:rPr>
-          <w:highlight w:val="darkGray"/>
-        </w:rPr>
-        <w:t>']),</w:t>
-      </w:r>
-    </w:p>
-    <w:p>
-      <w:pPr>
-        <w:rPr>
-          <w:highlight w:val="darkGray"/>
-        </w:rPr>
-      </w:pPr>
-      <w:r>
-        <w:rPr>
-          <w:highlight w:val="darkGray"/>
-        </w:rPr>
-        <w:t xml:space="preserve">        </w:t>
-      </w:r>
-      <w:proofErr w:type="spellStart"/>
-      <w:r>
-        <w:rPr>
-          <w:highlight w:val="darkGray"/>
-        </w:rPr>
-        <w:t>pd.Series</w:t>
-      </w:r>
-      <w:proofErr w:type="spellEnd"/>
-      <w:r>
-        <w:rPr>
-          <w:highlight w:val="darkGray"/>
-        </w:rPr>
-        <w:t>(row['</w:t>
-      </w:r>
-      <w:proofErr w:type="spellStart"/>
-      <w:r>
-        <w:rPr>
-          <w:highlight w:val="darkGray"/>
-        </w:rPr>
-        <w:t>officerRole</w:t>
-      </w:r>
-      <w:proofErr w:type="spellEnd"/>
-      <w:r>
-        <w:rPr>
-          <w:highlight w:val="darkGray"/>
-        </w:rPr>
-        <w:t>'])</w:t>
-      </w:r>
-    </w:p>
-    <w:p>
-      <w:pPr>
-        <w:rPr>
-          <w:highlight w:val="darkGray"/>
-        </w:rPr>
-      </w:pPr>
-      <w:r>
-        <w:rPr>
-          <w:highlight w:val="darkGray"/>
-        </w:rPr>
-        <w:t xml:space="preserve">    ) if row['</w:t>
-      </w:r>
-      <w:proofErr w:type="spellStart"/>
-      <w:r>
-        <w:rPr>
-          <w:highlight w:val="darkGray"/>
-        </w:rPr>
-        <w:t>officer_flag</w:t>
-      </w:r>
-      <w:proofErr w:type="spellEnd"/>
-      <w:r>
-        <w:rPr>
-          <w:highlight w:val="darkGray"/>
-        </w:rPr>
-        <w:t>'] == 1 else '',</w:t>
-      </w:r>
-    </w:p>
-    <w:p>
-      <w:pPr>
-        <w:rPr>
-          <w:highlight w:val="darkGray"/>
-        </w:rPr>
-      </w:pPr>
-      <w:r>
-        <w:rPr>
-          <w:highlight w:val="darkGray"/>
-        </w:rPr>
-        <w:t xml:space="preserve">    axis=1</w:t>
-      </w:r>
-    </w:p>
-    <w:p>
-      <w:r>
-        <w:rPr>
-          <w:highlight w:val="darkGray"/>
-        </w:rPr>
-        <w:t>)</w:t>
-      </w:r>
-    </w:p>
-    <w:p>
-      <w:r>
-        <w:t xml:space="preserve">Final dataset: </w:t>
-      </w:r>
-      <w:proofErr w:type="spellStart"/>
-      <w:r>
-        <w:t>club_officer_exclusive</w:t>
-      </w:r>
-      <w:proofErr w:type="spellEnd"/>
-      <w:r>
-        <w:t xml:space="preserve"> updated 15 july.xlsx</w:t>
-      </w:r>
+        <w:t>22 July</w:t>
+      </w:r>
+    </w:p>
+    <w:p>
+      <w:r>
+        <w:t xml:space="preserve">only in </w:t>
+      </w:r>
+      <w:proofErr w:type="spellStart"/>
+      <w:r>
+        <w:t>athena</w:t>
+      </w:r>
+      <w:proofErr w:type="spellEnd"/>
+      <w:r>
+        <w:t>(only BU)= 76534</w:t>
+      </w:r>
+    </w:p>
+    <w:p>
+      <w:r>
+        <w:t xml:space="preserve">only in </w:t>
+      </w:r>
+      <w:proofErr w:type="spellStart"/>
+      <w:r>
+        <w:t>campusgroups</w:t>
+      </w:r>
+      <w:proofErr w:type="spellEnd"/>
+      <w:r>
+        <w:t xml:space="preserve"> = 77773</w:t>
+      </w:r>
+    </w:p>
+    <w:p>
+      <w:proofErr w:type="spellStart"/>
+      <w:r>
+        <w:t>in_both</w:t>
+      </w:r>
+      <w:proofErr w:type="spellEnd"/>
+      <w:r>
+        <w:t>= 5130</w:t>
+      </w:r>
+    </w:p>
+    <w:p>
+      <w:r>
+        <w:t xml:space="preserve">15 </w:t>
+      </w:r>
+      <w:proofErr w:type="spellStart"/>
+      <w:r>
+        <w:t>july</w:t>
+      </w:r>
+      <w:proofErr w:type="spellEnd"/>
     </w:p>
     <w:p>
       <w:r>
@@ -1913,7 +2103,6 @@
         </w:numPr>
       </w:pPr>
       <w:r>
-        <w:lastRenderedPageBreak/>
         <w:t xml:space="preserve"> ‘</w:t>
       </w:r>
       <w:proofErr w:type="spellStart"/>
@@ -2059,13 +2248,7 @@
         <w:t xml:space="preserve"> position. </w:t>
       </w:r>
       <w:r>
-        <w:t>– manually removed “</w:t>
-      </w:r>
-      <w:r>
-        <w:t xml:space="preserve">Unknown, </w:t>
-      </w:r>
-      <w:r>
-        <w:t xml:space="preserve">“ and “, Unknown”. </w:t>
+        <w:t xml:space="preserve">– manually removed “Unknown, “ and “, Unknown”. </w:t>
       </w:r>
     </w:p>
     <w:p>
@@ -2079,10 +2262,19 @@
     <w:p/>
     <w:p>
       <w:r>
-        <w:t xml:space="preserve">Final dataset: </w:t>
-      </w:r>
-      <w:r>
-        <w:t>final club dataset merged 15 july.csv</w:t>
+        <w:rPr>
+          <w:highlight w:val="green"/>
+        </w:rPr>
+        <w:t>Final dataset:</w:t>
+      </w:r>
+      <w:r>
+        <w:t xml:space="preserve"> </w:t>
+      </w:r>
+      <w:r>
+        <w:t>final club dataset merged 22 july</w:t>
+      </w:r>
+      <w:r>
+        <w:t>.csv</w:t>
       </w:r>
     </w:p>
     <w:sectPr>
@@ -2708,6 +2900,7 @@
   <w:style w:type="paragraph" w:default="1" w:styleId="Normal">
     <w:name w:val="Normal"/>
     <w:qFormat/>
+    <w:rsid w:val="00733EEA"/>
   </w:style>
   <w:style w:type="paragraph" w:styleId="Heading1">
     <w:name w:val="heading 1"/>

</xml_diff>